<commit_message>
Se sube ultima versión del documento
</commit_message>
<xml_diff>
--- a/Migración de Aplicativos.docx
+++ b/Migración de Aplicativos.docx
@@ -1749,10 +1749,7 @@
         <w:t>poder ejecutar las sentencias DML (</w:t>
       </w:r>
       <w:r>
-        <w:t>SELECT,</w:t>
-      </w:r>
-      <w:r>
-        <w:t xml:space="preserve"> </w:t>
+        <w:t xml:space="preserve">SELECT, </w:t>
       </w:r>
       <w:r>
         <w:t>INSERT, DELETE, UPDATE)</w:t>
@@ -4456,6 +4453,16 @@
         </w:rPr>
         <w:t xml:space="preserve"> </w:t>
       </w:r>
+    </w:p>
+    <w:p>
+      <w:pPr>
+        <w:ind w:firstLine="0"/>
+        <w:rPr>
+          <w:rFonts w:ascii="Calibri Light" w:hAnsi="Calibri Light" w:cs="Calibri Light"/>
+          <w:u w:val="single"/>
+          <w:lang w:val="es-ES_tradnl"/>
+        </w:rPr>
+      </w:pPr>
     </w:p>
     <w:p>
       <w:pPr>

</xml_diff>